<commit_message>
add some new material for learning
</commit_message>
<xml_diff>
--- a/Homework3/Homework3.docx
+++ b/Homework3/Homework3.docx
@@ -121,13 +121,44 @@
         <w:ind w:left="720"/>
       </w:pPr>
       <w:r>
-        <w:t xml:space="preserve">All report data should be printed to the console. </w:t>
+        <w:t>All report data shoul</w:t>
+      </w:r>
+      <w:r>
+        <w:t>d be printed to the console.</w:t>
       </w:r>
     </w:p>
     <w:p>
+      <w:pPr>
+        <w:pStyle w:val="ListParagraph"/>
+        <w:numPr>
+          <w:ilvl w:val="0"/>
+          <w:numId w:val="1"/>
+        </w:numPr>
+      </w:pPr>
+      <w:r>
+        <w:t xml:space="preserve">Watch this : </w:t>
+      </w:r>
+      <w:hyperlink r:id="rId6" w:history="1">
+        <w:r>
+          <w:rPr>
+            <w:rStyle w:val="Hyperlink"/>
+          </w:rPr>
+          <w:t>https://www.udemy.com/the-complete-javascript-course/learn/v4/t/lecture/5882070?start=0</w:t>
+        </w:r>
+      </w:hyperlink>
+      <w:r>
+        <w:t xml:space="preserve"> and complete homework from this section without watching solution</w:t>
+      </w:r>
+    </w:p>
+    <w:p>
+      <w:pPr>
+        <w:pStyle w:val="ListParagraph"/>
+        <w:ind w:left="1440"/>
+      </w:pPr>
       <w:bookmarkStart w:id="0" w:name="_GoBack"/>
       <w:bookmarkEnd w:id="0"/>
     </w:p>
+    <w:p/>
     <w:sectPr>
       <w:pgSz w:w="12240" w:h="15840"/>
       <w:pgMar w:top="1440" w:right="1440" w:bottom="1440" w:left="1440" w:header="708" w:footer="708" w:gutter="0"/>
@@ -141,6 +172,119 @@
 <file path=word/numbering.xml><?xml version="1.0" encoding="utf-8"?>
 <w:numbering xmlns:wpc="http://schemas.microsoft.com/office/word/2010/wordprocessingCanvas" xmlns:mc="http://schemas.openxmlformats.org/markup-compatibility/2006" xmlns:o="urn:schemas-microsoft-com:office:office" xmlns:r="http://schemas.openxmlformats.org/officeDocument/2006/relationships" xmlns:m="http://schemas.openxmlformats.org/officeDocument/2006/math" xmlns:v="urn:schemas-microsoft-com:vml" xmlns:wp14="http://schemas.microsoft.com/office/word/2010/wordprocessingDrawing" xmlns:wp="http://schemas.openxmlformats.org/drawingml/2006/wordprocessingDrawing" xmlns:w10="urn:schemas-microsoft-com:office:word" xmlns:w="http://schemas.openxmlformats.org/wordprocessingml/2006/main" xmlns:w14="http://schemas.microsoft.com/office/word/2010/wordml" xmlns:wpg="http://schemas.microsoft.com/office/word/2010/wordprocessingGroup" xmlns:wpi="http://schemas.microsoft.com/office/word/2010/wordprocessingInk" xmlns:wne="http://schemas.microsoft.com/office/word/2006/wordml" xmlns:wps="http://schemas.microsoft.com/office/word/2010/wordprocessingShape" mc:Ignorable="w14 wp14">
   <w:abstractNum w:abstractNumId="0">
+    <w:nsid w:val="0AF758F9"/>
+    <w:multiLevelType w:val="hybridMultilevel"/>
+    <w:tmpl w:val="1C24E2B6"/>
+    <w:lvl w:ilvl="0" w:tplc="04090001">
+      <w:start w:val="1"/>
+      <w:numFmt w:val="bullet"/>
+      <w:lvlText w:val=""/>
+      <w:lvlJc w:val="left"/>
+      <w:pPr>
+        <w:ind w:left="1440" w:hanging="360"/>
+      </w:pPr>
+      <w:rPr>
+        <w:rFonts w:ascii="Symbol" w:hAnsi="Symbol" w:hint="default"/>
+      </w:rPr>
+    </w:lvl>
+    <w:lvl w:ilvl="1" w:tplc="04090003" w:tentative="1">
+      <w:start w:val="1"/>
+      <w:numFmt w:val="bullet"/>
+      <w:lvlText w:val="o"/>
+      <w:lvlJc w:val="left"/>
+      <w:pPr>
+        <w:ind w:left="2160" w:hanging="360"/>
+      </w:pPr>
+      <w:rPr>
+        <w:rFonts w:ascii="Courier New" w:hAnsi="Courier New" w:cs="Courier New" w:hint="default"/>
+      </w:rPr>
+    </w:lvl>
+    <w:lvl w:ilvl="2" w:tplc="04090005" w:tentative="1">
+      <w:start w:val="1"/>
+      <w:numFmt w:val="bullet"/>
+      <w:lvlText w:val=""/>
+      <w:lvlJc w:val="left"/>
+      <w:pPr>
+        <w:ind w:left="2880" w:hanging="360"/>
+      </w:pPr>
+      <w:rPr>
+        <w:rFonts w:ascii="Wingdings" w:hAnsi="Wingdings" w:hint="default"/>
+      </w:rPr>
+    </w:lvl>
+    <w:lvl w:ilvl="3" w:tplc="04090001" w:tentative="1">
+      <w:start w:val="1"/>
+      <w:numFmt w:val="bullet"/>
+      <w:lvlText w:val=""/>
+      <w:lvlJc w:val="left"/>
+      <w:pPr>
+        <w:ind w:left="3600" w:hanging="360"/>
+      </w:pPr>
+      <w:rPr>
+        <w:rFonts w:ascii="Symbol" w:hAnsi="Symbol" w:hint="default"/>
+      </w:rPr>
+    </w:lvl>
+    <w:lvl w:ilvl="4" w:tplc="04090003" w:tentative="1">
+      <w:start w:val="1"/>
+      <w:numFmt w:val="bullet"/>
+      <w:lvlText w:val="o"/>
+      <w:lvlJc w:val="left"/>
+      <w:pPr>
+        <w:ind w:left="4320" w:hanging="360"/>
+      </w:pPr>
+      <w:rPr>
+        <w:rFonts w:ascii="Courier New" w:hAnsi="Courier New" w:cs="Courier New" w:hint="default"/>
+      </w:rPr>
+    </w:lvl>
+    <w:lvl w:ilvl="5" w:tplc="04090005" w:tentative="1">
+      <w:start w:val="1"/>
+      <w:numFmt w:val="bullet"/>
+      <w:lvlText w:val=""/>
+      <w:lvlJc w:val="left"/>
+      <w:pPr>
+        <w:ind w:left="5040" w:hanging="360"/>
+      </w:pPr>
+      <w:rPr>
+        <w:rFonts w:ascii="Wingdings" w:hAnsi="Wingdings" w:hint="default"/>
+      </w:rPr>
+    </w:lvl>
+    <w:lvl w:ilvl="6" w:tplc="04090001" w:tentative="1">
+      <w:start w:val="1"/>
+      <w:numFmt w:val="bullet"/>
+      <w:lvlText w:val=""/>
+      <w:lvlJc w:val="left"/>
+      <w:pPr>
+        <w:ind w:left="5760" w:hanging="360"/>
+      </w:pPr>
+      <w:rPr>
+        <w:rFonts w:ascii="Symbol" w:hAnsi="Symbol" w:hint="default"/>
+      </w:rPr>
+    </w:lvl>
+    <w:lvl w:ilvl="7" w:tplc="04090003" w:tentative="1">
+      <w:start w:val="1"/>
+      <w:numFmt w:val="bullet"/>
+      <w:lvlText w:val="o"/>
+      <w:lvlJc w:val="left"/>
+      <w:pPr>
+        <w:ind w:left="6480" w:hanging="360"/>
+      </w:pPr>
+      <w:rPr>
+        <w:rFonts w:ascii="Courier New" w:hAnsi="Courier New" w:cs="Courier New" w:hint="default"/>
+      </w:rPr>
+    </w:lvl>
+    <w:lvl w:ilvl="8" w:tplc="04090005" w:tentative="1">
+      <w:start w:val="1"/>
+      <w:numFmt w:val="bullet"/>
+      <w:lvlText w:val=""/>
+      <w:lvlJc w:val="left"/>
+      <w:pPr>
+        <w:ind w:left="7200" w:hanging="360"/>
+      </w:pPr>
+      <w:rPr>
+        <w:rFonts w:ascii="Wingdings" w:hAnsi="Wingdings" w:hint="default"/>
+      </w:rPr>
+    </w:lvl>
+  </w:abstractNum>
+  <w:abstractNum w:abstractNumId="1">
     <w:nsid w:val="526360F4"/>
     <w:multiLevelType w:val="hybridMultilevel"/>
     <w:tmpl w:val="6644DC1E"/>
@@ -253,10 +397,10 @@
       </w:rPr>
     </w:lvl>
   </w:abstractNum>
-  <w:abstractNum w:abstractNumId="1">
+  <w:abstractNum w:abstractNumId="2">
     <w:nsid w:val="7FA06482"/>
     <w:multiLevelType w:val="hybridMultilevel"/>
-    <w:tmpl w:val="198A2732"/>
+    <w:tmpl w:val="055E25C8"/>
     <w:lvl w:ilvl="0" w:tplc="0409000F">
       <w:start w:val="1"/>
       <w:numFmt w:val="decimal"/>
@@ -340,46 +484,16 @@
     </w:lvl>
   </w:abstractNum>
   <w:num w:numId="1">
-    <w:abstractNumId w:val="1"/>
-    <w:lvlOverride w:ilvl="0">
-      <w:startOverride w:val="1"/>
-    </w:lvlOverride>
-    <w:lvlOverride w:ilvl="1">
-      <w:startOverride w:val="1"/>
-    </w:lvlOverride>
-    <w:lvlOverride w:ilvl="2">
-      <w:startOverride w:val="1"/>
-    </w:lvlOverride>
-    <w:lvlOverride w:ilvl="3">
-      <w:startOverride w:val="1"/>
-    </w:lvlOverride>
-    <w:lvlOverride w:ilvl="4">
-      <w:startOverride w:val="1"/>
-    </w:lvlOverride>
-    <w:lvlOverride w:ilvl="5">
-      <w:startOverride w:val="1"/>
-    </w:lvlOverride>
-    <w:lvlOverride w:ilvl="6">
-      <w:startOverride w:val="1"/>
-    </w:lvlOverride>
-    <w:lvlOverride w:ilvl="7">
-      <w:startOverride w:val="1"/>
-    </w:lvlOverride>
-    <w:lvlOverride w:ilvl="8">
-      <w:startOverride w:val="1"/>
-    </w:lvlOverride>
+    <w:abstractNumId w:val="2"/>
   </w:num>
   <w:num w:numId="2">
+    <w:abstractNumId w:val="1"/>
+  </w:num>
+  <w:num w:numId="3">
+    <w:abstractNumId w:val="2"/>
+  </w:num>
+  <w:num w:numId="4">
     <w:abstractNumId w:val="0"/>
-    <w:lvlOverride w:ilvl="0"/>
-    <w:lvlOverride w:ilvl="1"/>
-    <w:lvlOverride w:ilvl="2"/>
-    <w:lvlOverride w:ilvl="3"/>
-    <w:lvlOverride w:ilvl="4"/>
-    <w:lvlOverride w:ilvl="5"/>
-    <w:lvlOverride w:ilvl="6"/>
-    <w:lvlOverride w:ilvl="7"/>
-    <w:lvlOverride w:ilvl="8"/>
   </w:num>
 </w:numbering>
 </file>
@@ -583,6 +697,17 @@
       <w:contextualSpacing/>
     </w:pPr>
   </w:style>
+  <w:style w:type="character" w:styleId="Hyperlink">
+    <w:name w:val="Hyperlink"/>
+    <w:basedOn w:val="DefaultParagraphFont"/>
+    <w:uiPriority w:val="99"/>
+    <w:unhideWhenUsed/>
+    <w:rsid w:val="00035768"/>
+    <w:rPr>
+      <w:color w:val="0000FF" w:themeColor="hyperlink"/>
+      <w:u w:val="single"/>
+    </w:rPr>
+  </w:style>
 </w:styles>
 </file>
 
@@ -784,6 +909,17 @@
       <w:ind w:left="720"/>
       <w:contextualSpacing/>
     </w:pPr>
+  </w:style>
+  <w:style w:type="character" w:styleId="Hyperlink">
+    <w:name w:val="Hyperlink"/>
+    <w:basedOn w:val="DefaultParagraphFont"/>
+    <w:uiPriority w:val="99"/>
+    <w:unhideWhenUsed/>
+    <w:rsid w:val="00035768"/>
+    <w:rPr>
+      <w:color w:val="0000FF" w:themeColor="hyperlink"/>
+      <w:u w:val="single"/>
+    </w:rPr>
   </w:style>
 </w:styles>
 </file>

</xml_diff>